<commit_message>
fixed bug with doc
</commit_message>
<xml_diff>
--- a/doc/Complexity2.docx
+++ b/doc/Complexity2.docx
@@ -540,12 +540,7 @@
             <w:pStyle w:val="TOCHeading"/>
           </w:pPr>
           <w:r>
-            <w:t>Table of Content</w:t>
-          </w:r>
-          <w:bookmarkStart w:id="0" w:name="_GoBack"/>
-          <w:bookmarkEnd w:id="0"/>
-          <w:r>
-            <w:t>s</w:t>
+            <w:t>Table of Contents</w:t>
           </w:r>
         </w:p>
         <w:p>
@@ -580,7 +575,7 @@
             </w:rPr>
             <w:fldChar w:fldCharType="separate"/>
           </w:r>
-          <w:hyperlink w:anchor="_Toc27596000" w:history="1">
+          <w:hyperlink w:anchor="_Toc27646471" w:history="1">
             <w:r>
               <w:rPr>
                 <w:rStyle w:val="Hyperlink"/>
@@ -607,7 +602,7 @@
                 <w:noProof/>
                 <w:webHidden/>
               </w:rPr>
-              <w:instrText xml:space="preserve"> PAGEREF _Toc27596000 \h </w:instrText>
+              <w:instrText xml:space="preserve"> PAGEREF _Toc27646471 \h </w:instrText>
             </w:r>
             <w:r>
               <w:rPr>
@@ -627,7 +622,7 @@
                 <w:noProof/>
                 <w:webHidden/>
               </w:rPr>
-              <w:t>3</w:t>
+              <w:t>2</w:t>
             </w:r>
             <w:r>
               <w:rPr>
@@ -653,7 +648,7 @@
               <w:szCs w:val="24"/>
             </w:rPr>
           </w:pPr>
-          <w:hyperlink w:anchor="_Toc27596001" w:history="1">
+          <w:hyperlink w:anchor="_Toc27646472" w:history="1">
             <w:r>
               <w:rPr>
                 <w:rStyle w:val="Hyperlink"/>
@@ -680,7 +675,7 @@
                 <w:noProof/>
                 <w:webHidden/>
               </w:rPr>
-              <w:instrText xml:space="preserve"> PAGEREF _Toc27596001 \h </w:instrText>
+              <w:instrText xml:space="preserve"> PAGEREF _Toc27646472 \h </w:instrText>
             </w:r>
             <w:r>
               <w:rPr>
@@ -726,7 +721,7 @@
               <w:szCs w:val="24"/>
             </w:rPr>
           </w:pPr>
-          <w:hyperlink w:anchor="_Toc27596002" w:history="1">
+          <w:hyperlink w:anchor="_Toc27646473" w:history="1">
             <w:r>
               <w:rPr>
                 <w:rStyle w:val="Hyperlink"/>
@@ -753,7 +748,7 @@
                 <w:noProof/>
                 <w:webHidden/>
               </w:rPr>
-              <w:instrText xml:space="preserve"> PAGEREF _Toc27596002 \h </w:instrText>
+              <w:instrText xml:space="preserve"> PAGEREF _Toc27646473 \h </w:instrText>
             </w:r>
             <w:r>
               <w:rPr>
@@ -799,7 +794,7 @@
               <w:szCs w:val="24"/>
             </w:rPr>
           </w:pPr>
-          <w:hyperlink w:anchor="_Toc27596003" w:history="1">
+          <w:hyperlink w:anchor="_Toc27646474" w:history="1">
             <w:r>
               <w:rPr>
                 <w:rStyle w:val="Hyperlink"/>
@@ -826,7 +821,7 @@
                 <w:noProof/>
                 <w:webHidden/>
               </w:rPr>
-              <w:instrText xml:space="preserve"> PAGEREF _Toc27596003 \h </w:instrText>
+              <w:instrText xml:space="preserve"> PAGEREF _Toc27646474 \h </w:instrText>
             </w:r>
             <w:r>
               <w:rPr>
@@ -872,7 +867,7 @@
               <w:szCs w:val="24"/>
             </w:rPr>
           </w:pPr>
-          <w:hyperlink w:anchor="_Toc27596004" w:history="1">
+          <w:hyperlink w:anchor="_Toc27646475" w:history="1">
             <w:r>
               <w:rPr>
                 <w:rStyle w:val="Hyperlink"/>
@@ -899,7 +894,7 @@
                 <w:noProof/>
                 <w:webHidden/>
               </w:rPr>
-              <w:instrText xml:space="preserve"> PAGEREF _Toc27596004 \h </w:instrText>
+              <w:instrText xml:space="preserve"> PAGEREF _Toc27646475 \h </w:instrText>
             </w:r>
             <w:r>
               <w:rPr>
@@ -945,7 +940,7 @@
               <w:szCs w:val="24"/>
             </w:rPr>
           </w:pPr>
-          <w:hyperlink w:anchor="_Toc27596005" w:history="1">
+          <w:hyperlink w:anchor="_Toc27646476" w:history="1">
             <w:r>
               <w:rPr>
                 <w:rStyle w:val="Hyperlink"/>
@@ -972,7 +967,7 @@
                 <w:noProof/>
                 <w:webHidden/>
               </w:rPr>
-              <w:instrText xml:space="preserve"> PAGEREF _Toc27596005 \h </w:instrText>
+              <w:instrText xml:space="preserve"> PAGEREF _Toc27646476 \h </w:instrText>
             </w:r>
             <w:r>
               <w:rPr>
@@ -992,7 +987,7 @@
                 <w:noProof/>
                 <w:webHidden/>
               </w:rPr>
-              <w:t>4</w:t>
+              <w:t>3</w:t>
             </w:r>
             <w:r>
               <w:rPr>
@@ -1018,7 +1013,7 @@
               <w:szCs w:val="24"/>
             </w:rPr>
           </w:pPr>
-          <w:hyperlink w:anchor="_Toc27596006" w:history="1">
+          <w:hyperlink w:anchor="_Toc27646477" w:history="1">
             <w:r>
               <w:rPr>
                 <w:rStyle w:val="Hyperlink"/>
@@ -1045,7 +1040,7 @@
                 <w:noProof/>
                 <w:webHidden/>
               </w:rPr>
-              <w:instrText xml:space="preserve"> PAGEREF _Toc27596006 \h </w:instrText>
+              <w:instrText xml:space="preserve"> PAGEREF _Toc27646477 \h </w:instrText>
             </w:r>
             <w:r>
               <w:rPr>
@@ -1065,7 +1060,7 @@
                 <w:noProof/>
                 <w:webHidden/>
               </w:rPr>
-              <w:t>5</w:t>
+              <w:t>4</w:t>
             </w:r>
             <w:r>
               <w:rPr>
@@ -1091,7 +1086,14 @@
               <w:noProof/>
             </w:rPr>
           </w:pPr>
-          <w:hyperlink w:anchor="_Toc27596007" w:history="1">
+          <w:hyperlink w:anchor="_Toc27646478" w:history="1">
+            <w:r>
+              <w:rPr>
+                <w:rStyle w:val="Hyperlink"/>
+                <w:noProof/>
+              </w:rPr>
+              <w:t>2. Result reflection:</w:t>
+            </w:r>
             <w:r>
               <w:rPr>
                 <w:noProof/>
@@ -1111,7 +1113,7 @@
                 <w:noProof/>
                 <w:webHidden/>
               </w:rPr>
-              <w:instrText xml:space="preserve"> PAGEREF _Toc27596007 \h </w:instrText>
+              <w:instrText xml:space="preserve"> PAGEREF _Toc27646478 \h </w:instrText>
             </w:r>
             <w:r>
               <w:rPr>
@@ -1132,283 +1134,6 @@
                 <w:webHidden/>
               </w:rPr>
               <w:t>6</w:t>
-            </w:r>
-            <w:r>
-              <w:rPr>
-                <w:noProof/>
-                <w:webHidden/>
-              </w:rPr>
-              <w:fldChar w:fldCharType="end"/>
-            </w:r>
-          </w:hyperlink>
-        </w:p>
-        <w:p>
-          <w:pPr>
-            <w:pStyle w:val="TOC1"/>
-            <w:tabs>
-              <w:tab w:val="right" w:leader="dot" w:pos="9350"/>
-            </w:tabs>
-            <w:rPr>
-              <w:rFonts w:eastAsiaTheme="minorEastAsia"/>
-              <w:b w:val="0"/>
-              <w:bCs w:val="0"/>
-              <w:i w:val="0"/>
-              <w:iCs w:val="0"/>
-              <w:noProof/>
-            </w:rPr>
-          </w:pPr>
-          <w:hyperlink w:anchor="_Toc27596008" w:history="1">
-            <w:r>
-              <w:rPr>
-                <w:rStyle w:val="Hyperlink"/>
-                <w:noProof/>
-              </w:rPr>
-              <w:t>2. Result reflection:</w:t>
-            </w:r>
-            <w:r>
-              <w:rPr>
-                <w:noProof/>
-                <w:webHidden/>
-              </w:rPr>
-              <w:tab/>
-            </w:r>
-            <w:r>
-              <w:rPr>
-                <w:noProof/>
-                <w:webHidden/>
-              </w:rPr>
-              <w:fldChar w:fldCharType="begin"/>
-            </w:r>
-            <w:r>
-              <w:rPr>
-                <w:noProof/>
-                <w:webHidden/>
-              </w:rPr>
-              <w:instrText xml:space="preserve"> PAGEREF _Toc27596008 \h </w:instrText>
-            </w:r>
-            <w:r>
-              <w:rPr>
-                <w:noProof/>
-                <w:webHidden/>
-              </w:rPr>
-            </w:r>
-            <w:r>
-              <w:rPr>
-                <w:noProof/>
-                <w:webHidden/>
-              </w:rPr>
-              <w:fldChar w:fldCharType="separate"/>
-            </w:r>
-            <w:r>
-              <w:rPr>
-                <w:noProof/>
-                <w:webHidden/>
-              </w:rPr>
-              <w:t>7</w:t>
-            </w:r>
-            <w:r>
-              <w:rPr>
-                <w:noProof/>
-                <w:webHidden/>
-              </w:rPr>
-              <w:fldChar w:fldCharType="end"/>
-            </w:r>
-          </w:hyperlink>
-        </w:p>
-        <w:p>
-          <w:pPr>
-            <w:pStyle w:val="TOC3"/>
-            <w:tabs>
-              <w:tab w:val="right" w:leader="dot" w:pos="9350"/>
-            </w:tabs>
-            <w:rPr>
-              <w:noProof/>
-            </w:rPr>
-          </w:pPr>
-          <w:hyperlink w:anchor="_Toc27596009" w:history="1">
-            <w:r>
-              <w:rPr>
-                <w:rStyle w:val="Hyperlink"/>
-                <w:noProof/>
-              </w:rPr>
-              <w:t>Result of IN = 10, M = 5 =&gt; Expected runs: 1</w:t>
-            </w:r>
-            <w:r>
-              <w:rPr>
-                <w:noProof/>
-                <w:webHidden/>
-              </w:rPr>
-              <w:tab/>
-            </w:r>
-            <w:r>
-              <w:rPr>
-                <w:noProof/>
-                <w:webHidden/>
-              </w:rPr>
-              <w:fldChar w:fldCharType="begin"/>
-            </w:r>
-            <w:r>
-              <w:rPr>
-                <w:noProof/>
-                <w:webHidden/>
-              </w:rPr>
-              <w:instrText xml:space="preserve"> PAGEREF _Toc27596009 \h </w:instrText>
-            </w:r>
-            <w:r>
-              <w:rPr>
-                <w:noProof/>
-                <w:webHidden/>
-              </w:rPr>
-            </w:r>
-            <w:r>
-              <w:rPr>
-                <w:noProof/>
-                <w:webHidden/>
-              </w:rPr>
-              <w:fldChar w:fldCharType="separate"/>
-            </w:r>
-            <w:r>
-              <w:rPr>
-                <w:noProof/>
-                <w:webHidden/>
-              </w:rPr>
-              <w:t>7</w:t>
-            </w:r>
-            <w:r>
-              <w:rPr>
-                <w:noProof/>
-                <w:webHidden/>
-              </w:rPr>
-              <w:fldChar w:fldCharType="end"/>
-            </w:r>
-          </w:hyperlink>
-        </w:p>
-        <w:p>
-          <w:pPr>
-            <w:pStyle w:val="TOC3"/>
-            <w:tabs>
-              <w:tab w:val="right" w:leader="dot" w:pos="9350"/>
-            </w:tabs>
-            <w:rPr>
-              <w:noProof/>
-            </w:rPr>
-          </w:pPr>
-          <w:hyperlink w:anchor="_Toc27596010" w:history="1">
-            <w:r>
-              <w:rPr>
-                <w:rStyle w:val="Hyperlink"/>
-                <w:noProof/>
-              </w:rPr>
-              <w:t>Result of IN = 20, M = 5 =&gt; Expected runs: 2</w:t>
-            </w:r>
-            <w:r>
-              <w:rPr>
-                <w:noProof/>
-                <w:webHidden/>
-              </w:rPr>
-              <w:tab/>
-            </w:r>
-            <w:r>
-              <w:rPr>
-                <w:noProof/>
-                <w:webHidden/>
-              </w:rPr>
-              <w:fldChar w:fldCharType="begin"/>
-            </w:r>
-            <w:r>
-              <w:rPr>
-                <w:noProof/>
-                <w:webHidden/>
-              </w:rPr>
-              <w:instrText xml:space="preserve"> PAGEREF _Toc27596010 \h </w:instrText>
-            </w:r>
-            <w:r>
-              <w:rPr>
-                <w:noProof/>
-                <w:webHidden/>
-              </w:rPr>
-            </w:r>
-            <w:r>
-              <w:rPr>
-                <w:noProof/>
-                <w:webHidden/>
-              </w:rPr>
-              <w:fldChar w:fldCharType="separate"/>
-            </w:r>
-            <w:r>
-              <w:rPr>
-                <w:noProof/>
-                <w:webHidden/>
-              </w:rPr>
-              <w:t>8</w:t>
-            </w:r>
-            <w:r>
-              <w:rPr>
-                <w:noProof/>
-                <w:webHidden/>
-              </w:rPr>
-              <w:fldChar w:fldCharType="end"/>
-            </w:r>
-          </w:hyperlink>
-        </w:p>
-        <w:p>
-          <w:pPr>
-            <w:pStyle w:val="TOC3"/>
-            <w:tabs>
-              <w:tab w:val="right" w:leader="dot" w:pos="9350"/>
-            </w:tabs>
-            <w:rPr>
-              <w:noProof/>
-            </w:rPr>
-          </w:pPr>
-          <w:hyperlink w:anchor="_Toc27596011" w:history="1">
-            <w:r>
-              <w:rPr>
-                <w:rStyle w:val="Hyperlink"/>
-                <w:noProof/>
-              </w:rPr>
-              <w:t>Result of IN = 1000, M = 15 =&gt; Expected runs: 33</w:t>
-            </w:r>
-            <w:r>
-              <w:rPr>
-                <w:noProof/>
-                <w:webHidden/>
-              </w:rPr>
-              <w:tab/>
-            </w:r>
-            <w:r>
-              <w:rPr>
-                <w:noProof/>
-                <w:webHidden/>
-              </w:rPr>
-              <w:fldChar w:fldCharType="begin"/>
-            </w:r>
-            <w:r>
-              <w:rPr>
-                <w:noProof/>
-                <w:webHidden/>
-              </w:rPr>
-              <w:instrText xml:space="preserve"> PAGEREF _Toc27596011 \h </w:instrText>
-            </w:r>
-            <w:r>
-              <w:rPr>
-                <w:noProof/>
-                <w:webHidden/>
-              </w:rPr>
-            </w:r>
-            <w:r>
-              <w:rPr>
-                <w:noProof/>
-                <w:webHidden/>
-              </w:rPr>
-              <w:fldChar w:fldCharType="separate"/>
-            </w:r>
-            <w:r>
-              <w:rPr>
-                <w:noProof/>
-                <w:webHidden/>
-              </w:rPr>
-              <w:t>9</w:t>
             </w:r>
             <w:r>
               <w:rPr>
@@ -1606,6 +1331,36 @@
     </w:p>
     <w:p>
       <w:pPr>
+        <w:spacing w:line="276" w:lineRule="auto"/>
+        <w:rPr>
+          <w:rFonts w:ascii="Arial" w:hAnsi="Arial"/>
+          <w:sz w:val="32"/>
+          <w:szCs w:val="32"/>
+        </w:rPr>
+      </w:pPr>
+    </w:p>
+    <w:p>
+      <w:pPr>
+        <w:spacing w:line="276" w:lineRule="auto"/>
+        <w:rPr>
+          <w:rFonts w:ascii="Arial" w:hAnsi="Arial"/>
+          <w:sz w:val="32"/>
+          <w:szCs w:val="32"/>
+        </w:rPr>
+      </w:pPr>
+    </w:p>
+    <w:p>
+      <w:pPr>
+        <w:spacing w:line="276" w:lineRule="auto"/>
+        <w:rPr>
+          <w:rFonts w:ascii="Arial" w:hAnsi="Arial"/>
+          <w:sz w:val="32"/>
+          <w:szCs w:val="32"/>
+        </w:rPr>
+      </w:pPr>
+    </w:p>
+    <w:p>
+      <w:pPr>
         <w:pStyle w:val="Heading1"/>
         <w:spacing w:line="276" w:lineRule="auto"/>
         <w:rPr>
@@ -1615,7 +1370,7 @@
           <w:szCs w:val="48"/>
         </w:rPr>
       </w:pPr>
-      <w:bookmarkStart w:id="1" w:name="_Toc27596000"/>
+      <w:bookmarkStart w:id="0" w:name="_Toc27646471"/>
       <w:r>
         <w:rPr>
           <w:b/>
@@ -1644,28 +1399,22 @@
         </w:rPr>
         <w:t>System design</w:t>
       </w:r>
-      <w:bookmarkEnd w:id="1"/>
-    </w:p>
-    <w:p>
-      <w:pPr>
-        <w:spacing w:line="276" w:lineRule="auto"/>
-      </w:pPr>
-    </w:p>
-    <w:p>
-      <w:pPr>
-        <w:spacing w:line="276" w:lineRule="auto"/>
-      </w:pPr>
-      <w:r>
-        <w:rPr>
-          <w:rFonts w:ascii="Arial" w:hAnsi="Arial"/>
-        </w:rPr>
-        <w:t xml:space="preserve">Based on the assignment description, the </w:t>
-      </w:r>
-      <w:r>
-        <w:rPr>
-          <w:rFonts w:ascii="Arial" w:hAnsi="Arial"/>
-        </w:rPr>
-        <w:t xml:space="preserve">replacement selection is an optimal external sorting algorithm. Without </w:t>
+      <w:bookmarkEnd w:id="0"/>
+    </w:p>
+    <w:p>
+      <w:pPr>
+        <w:spacing w:line="276" w:lineRule="auto"/>
+      </w:pPr>
+    </w:p>
+    <w:p>
+      <w:pPr>
+        <w:spacing w:line="276" w:lineRule="auto"/>
+      </w:pPr>
+      <w:r>
+        <w:rPr>
+          <w:rFonts w:ascii="Arial" w:hAnsi="Arial"/>
+        </w:rPr>
+        <w:t xml:space="preserve">Based on the assignment description, the replacement selection is an optimal external sorting algorithm. Without </w:t>
       </w:r>
       <w:r>
         <w:rPr>
@@ -1729,13 +1478,7 @@
         <w:ind w:firstLine="720"/>
       </w:pPr>
       <w:r>
-        <w:t>+ A dead space length of D</w:t>
-      </w:r>
-      <w:r>
-        <w:t xml:space="preserve"> = M - H</w:t>
-      </w:r>
-      <w:r>
-        <w:t>.</w:t>
+        <w:t>+ A dead space length of D = M - H.</w:t>
       </w:r>
     </w:p>
     <w:p>
@@ -1749,41 +1492,41 @@
         <w:pStyle w:val="Heading2"/>
         <w:ind w:firstLine="720"/>
       </w:pPr>
-      <w:bookmarkStart w:id="2" w:name="_Toc27596001"/>
+      <w:bookmarkStart w:id="1" w:name="_Toc27646472"/>
       <w:r>
         <w:t xml:space="preserve">1.1 </w:t>
       </w:r>
       <w:r>
         <w:t>Input file</w:t>
       </w:r>
+      <w:bookmarkEnd w:id="1"/>
+    </w:p>
+    <w:p>
+      <w:r>
+        <w:t xml:space="preserve">The input file will be created when the program starts, a number of elements is decided by the </w:t>
+      </w:r>
+      <w:proofErr w:type="spellStart"/>
+      <w:r>
+        <w:t>inputLength</w:t>
+      </w:r>
+      <w:proofErr w:type="spellEnd"/>
+      <w:r>
+        <w:t xml:space="preserve"> variable.</w:t>
+      </w:r>
+    </w:p>
+    <w:p/>
+    <w:p>
+      <w:pPr>
+        <w:pStyle w:val="Heading2"/>
+      </w:pPr>
+      <w:r>
+        <w:tab/>
+      </w:r>
+      <w:bookmarkStart w:id="2" w:name="_Toc27646473"/>
+      <w:r>
+        <w:t>1.2 Memory length</w:t>
+      </w:r>
       <w:bookmarkEnd w:id="2"/>
-    </w:p>
-    <w:p>
-      <w:r>
-        <w:t xml:space="preserve">The input file will be created when the program starts, a number of elements is decided by the </w:t>
-      </w:r>
-      <w:proofErr w:type="spellStart"/>
-      <w:r>
-        <w:t>inputLength</w:t>
-      </w:r>
-      <w:proofErr w:type="spellEnd"/>
-      <w:r>
-        <w:t xml:space="preserve"> variable.</w:t>
-      </w:r>
-    </w:p>
-    <w:p/>
-    <w:p>
-      <w:pPr>
-        <w:pStyle w:val="Heading2"/>
-      </w:pPr>
-      <w:r>
-        <w:tab/>
-      </w:r>
-      <w:bookmarkStart w:id="3" w:name="_Toc27596002"/>
-      <w:r>
-        <w:t>1.2 Memory length</w:t>
-      </w:r>
-      <w:bookmarkEnd w:id="3"/>
     </w:p>
     <w:p>
       <w:r>
@@ -1804,14 +1547,14 @@
         <w:pStyle w:val="Heading2"/>
         <w:ind w:firstLine="720"/>
       </w:pPr>
-      <w:bookmarkStart w:id="4" w:name="_Toc27596003"/>
+      <w:bookmarkStart w:id="3" w:name="_Toc27646474"/>
       <w:r>
         <w:t>1.3 Min h</w:t>
       </w:r>
       <w:r>
         <w:t>eap</w:t>
       </w:r>
-      <w:bookmarkEnd w:id="4"/>
+      <w:bookmarkEnd w:id="3"/>
     </w:p>
     <w:p>
       <w:r>
@@ -1847,7 +1590,7 @@
         <w:pStyle w:val="Heading2"/>
         <w:ind w:firstLine="720"/>
       </w:pPr>
-      <w:bookmarkStart w:id="5" w:name="_Toc27596004"/>
+      <w:bookmarkStart w:id="4" w:name="_Toc27646475"/>
       <w:r>
         <w:t xml:space="preserve">1.4 </w:t>
       </w:r>
@@ -1855,7 +1598,7 @@
       <w:r>
         <w:t>Deadspace</w:t>
       </w:r>
-      <w:bookmarkEnd w:id="5"/>
+      <w:bookmarkEnd w:id="4"/>
       <w:proofErr w:type="spellEnd"/>
       <w:r>
         <w:t xml:space="preserve"> </w:t>
@@ -1892,7 +1635,7 @@
         <w:spacing w:line="276" w:lineRule="auto"/>
         <w:ind w:firstLine="720"/>
       </w:pPr>
-      <w:bookmarkStart w:id="6" w:name="_Toc27596005"/>
+      <w:bookmarkStart w:id="5" w:name="_Toc27646476"/>
       <w:r>
         <w:lastRenderedPageBreak/>
         <w:t>1.</w:t>
@@ -1909,7 +1652,7 @@
       <w:r>
         <w:t>diagram:</w:t>
       </w:r>
-      <w:bookmarkEnd w:id="6"/>
+      <w:bookmarkEnd w:id="5"/>
     </w:p>
     <w:p>
       <w:pPr>
@@ -2157,39 +1900,21 @@
         <w:spacing w:line="276" w:lineRule="auto"/>
         <w:ind w:firstLine="720"/>
       </w:pPr>
-      <w:bookmarkStart w:id="7" w:name="_Toc27596006"/>
-      <w:r>
+      <w:bookmarkStart w:id="6" w:name="_Toc27646477"/>
+      <w:r>
+        <w:rPr>
+          <w:rFonts w:ascii="Arial" w:hAnsi="Arial"/>
+          <w:noProof/>
+        </w:rPr>
         <w:lastRenderedPageBreak/>
-        <w:t>1.</w:t>
-      </w:r>
-      <w:r>
-        <w:t>6</w:t>
-      </w:r>
-      <w:r>
-        <w:t xml:space="preserve"> Flow chart:</w:t>
-      </w:r>
-      <w:bookmarkEnd w:id="7"/>
-    </w:p>
-    <w:p>
-      <w:pPr>
-        <w:spacing w:line="276" w:lineRule="auto"/>
-        <w:rPr>
-          <w:rFonts w:ascii="Arial" w:hAnsi="Arial"/>
-        </w:rPr>
-      </w:pPr>
-      <w:r>
-        <w:rPr>
-          <w:rFonts w:ascii="Arial" w:hAnsi="Arial"/>
-          <w:noProof/>
-        </w:rPr>
         <w:drawing>
-          <wp:anchor distT="0" distB="0" distL="114300" distR="114300" simplePos="0" relativeHeight="251658240" behindDoc="0" locked="0" layoutInCell="1" allowOverlap="1" wp14:anchorId="131EF3E0" wp14:editId="5150B585">
+          <wp:anchor distT="0" distB="0" distL="114300" distR="114300" simplePos="0" relativeHeight="251658240" behindDoc="0" locked="0" layoutInCell="1" allowOverlap="1" wp14:anchorId="131EF3E0" wp14:editId="0BB01E7B">
             <wp:simplePos x="0" y="0"/>
             <wp:positionH relativeFrom="column">
-              <wp:posOffset>89732</wp:posOffset>
+              <wp:posOffset>175260</wp:posOffset>
             </wp:positionH>
             <wp:positionV relativeFrom="paragraph">
-              <wp:posOffset>25400</wp:posOffset>
+              <wp:posOffset>71437</wp:posOffset>
             </wp:positionV>
             <wp:extent cx="5473521" cy="8993752"/>
             <wp:effectExtent l="0" t="0" r="0" b="0"/>
@@ -2238,263 +1963,282 @@
           </wp:anchor>
         </w:drawing>
       </w:r>
-    </w:p>
-    <w:p>
-      <w:pPr>
-        <w:spacing w:line="276" w:lineRule="auto"/>
-        <w:rPr>
-          <w:rFonts w:ascii="Arial" w:hAnsi="Arial"/>
-        </w:rPr>
-      </w:pPr>
-    </w:p>
-    <w:p>
-      <w:pPr>
-        <w:spacing w:line="276" w:lineRule="auto"/>
-        <w:rPr>
-          <w:rFonts w:ascii="Arial" w:hAnsi="Arial"/>
-        </w:rPr>
-      </w:pPr>
-    </w:p>
-    <w:p>
-      <w:pPr>
-        <w:spacing w:line="276" w:lineRule="auto"/>
-        <w:rPr>
-          <w:rFonts w:ascii="Arial" w:hAnsi="Arial"/>
-        </w:rPr>
-      </w:pPr>
-    </w:p>
-    <w:p>
-      <w:pPr>
-        <w:spacing w:line="276" w:lineRule="auto"/>
-        <w:rPr>
-          <w:rFonts w:ascii="Arial" w:hAnsi="Arial"/>
-        </w:rPr>
-      </w:pPr>
-    </w:p>
-    <w:p>
-      <w:pPr>
-        <w:spacing w:line="276" w:lineRule="auto"/>
-        <w:rPr>
-          <w:rFonts w:ascii="Arial" w:hAnsi="Arial"/>
-        </w:rPr>
-      </w:pPr>
-    </w:p>
-    <w:p>
-      <w:pPr>
-        <w:spacing w:line="276" w:lineRule="auto"/>
-        <w:rPr>
-          <w:rFonts w:ascii="Arial" w:hAnsi="Arial"/>
-        </w:rPr>
-      </w:pPr>
-    </w:p>
-    <w:p>
-      <w:pPr>
-        <w:spacing w:line="276" w:lineRule="auto"/>
-        <w:rPr>
-          <w:rFonts w:ascii="Arial" w:hAnsi="Arial"/>
-        </w:rPr>
-      </w:pPr>
-    </w:p>
-    <w:p>
-      <w:pPr>
-        <w:spacing w:line="276" w:lineRule="auto"/>
-        <w:rPr>
-          <w:rFonts w:ascii="Arial" w:hAnsi="Arial"/>
-        </w:rPr>
-      </w:pPr>
-    </w:p>
-    <w:p>
-      <w:pPr>
-        <w:spacing w:line="276" w:lineRule="auto"/>
-        <w:rPr>
-          <w:rFonts w:ascii="Arial" w:hAnsi="Arial"/>
-        </w:rPr>
-      </w:pPr>
-    </w:p>
-    <w:p>
-      <w:pPr>
-        <w:spacing w:line="276" w:lineRule="auto"/>
-        <w:rPr>
-          <w:rFonts w:ascii="Arial" w:hAnsi="Arial"/>
-        </w:rPr>
-      </w:pPr>
-    </w:p>
-    <w:p>
-      <w:pPr>
-        <w:spacing w:line="276" w:lineRule="auto"/>
-        <w:rPr>
-          <w:rFonts w:ascii="Arial" w:hAnsi="Arial"/>
-        </w:rPr>
-      </w:pPr>
-    </w:p>
-    <w:p>
-      <w:pPr>
-        <w:spacing w:line="276" w:lineRule="auto"/>
-        <w:rPr>
-          <w:rFonts w:ascii="Arial" w:hAnsi="Arial"/>
-        </w:rPr>
-      </w:pPr>
-    </w:p>
-    <w:p>
-      <w:pPr>
-        <w:spacing w:line="276" w:lineRule="auto"/>
-        <w:rPr>
-          <w:rFonts w:ascii="Arial" w:hAnsi="Arial"/>
-        </w:rPr>
-      </w:pPr>
-    </w:p>
-    <w:p>
-      <w:pPr>
-        <w:spacing w:line="276" w:lineRule="auto"/>
-        <w:rPr>
-          <w:rFonts w:ascii="Arial" w:hAnsi="Arial"/>
-        </w:rPr>
-      </w:pPr>
-    </w:p>
-    <w:p>
-      <w:pPr>
-        <w:spacing w:line="276" w:lineRule="auto"/>
-        <w:rPr>
-          <w:rFonts w:ascii="Arial" w:hAnsi="Arial"/>
-        </w:rPr>
-      </w:pPr>
-    </w:p>
-    <w:p>
-      <w:pPr>
-        <w:spacing w:line="276" w:lineRule="auto"/>
-        <w:rPr>
-          <w:rFonts w:ascii="Arial" w:hAnsi="Arial"/>
-        </w:rPr>
-      </w:pPr>
-    </w:p>
-    <w:p>
-      <w:pPr>
-        <w:spacing w:line="276" w:lineRule="auto"/>
-        <w:rPr>
-          <w:rFonts w:ascii="Arial" w:hAnsi="Arial"/>
-        </w:rPr>
-      </w:pPr>
-    </w:p>
-    <w:p>
-      <w:pPr>
-        <w:spacing w:line="276" w:lineRule="auto"/>
-        <w:rPr>
-          <w:rFonts w:ascii="Arial" w:hAnsi="Arial"/>
-        </w:rPr>
-      </w:pPr>
-    </w:p>
-    <w:p>
-      <w:pPr>
-        <w:spacing w:line="276" w:lineRule="auto"/>
-        <w:rPr>
-          <w:rFonts w:ascii="Arial" w:hAnsi="Arial"/>
-        </w:rPr>
-      </w:pPr>
-    </w:p>
-    <w:p>
-      <w:pPr>
-        <w:spacing w:line="276" w:lineRule="auto"/>
-        <w:rPr>
-          <w:rFonts w:ascii="Arial" w:hAnsi="Arial"/>
-        </w:rPr>
-      </w:pPr>
-    </w:p>
-    <w:p>
-      <w:pPr>
-        <w:spacing w:line="276" w:lineRule="auto"/>
-        <w:rPr>
-          <w:rFonts w:ascii="Arial" w:hAnsi="Arial"/>
-        </w:rPr>
-      </w:pPr>
-    </w:p>
-    <w:p>
-      <w:pPr>
-        <w:spacing w:line="276" w:lineRule="auto"/>
-        <w:rPr>
-          <w:rFonts w:ascii="Arial" w:hAnsi="Arial"/>
-        </w:rPr>
-      </w:pPr>
-    </w:p>
-    <w:p>
-      <w:pPr>
-        <w:spacing w:line="276" w:lineRule="auto"/>
-        <w:rPr>
-          <w:rFonts w:ascii="Arial" w:hAnsi="Arial"/>
-        </w:rPr>
-      </w:pPr>
-    </w:p>
-    <w:p>
-      <w:pPr>
-        <w:spacing w:line="276" w:lineRule="auto"/>
-        <w:rPr>
-          <w:rFonts w:ascii="Arial" w:hAnsi="Arial"/>
-        </w:rPr>
-      </w:pPr>
-    </w:p>
-    <w:p>
-      <w:pPr>
-        <w:spacing w:line="276" w:lineRule="auto"/>
-        <w:rPr>
-          <w:rFonts w:ascii="Arial" w:hAnsi="Arial"/>
-        </w:rPr>
-      </w:pPr>
-    </w:p>
-    <w:p>
-      <w:pPr>
-        <w:spacing w:line="276" w:lineRule="auto"/>
-        <w:rPr>
-          <w:rFonts w:ascii="Arial" w:hAnsi="Arial"/>
-        </w:rPr>
-      </w:pPr>
-    </w:p>
-    <w:p>
-      <w:pPr>
-        <w:spacing w:line="276" w:lineRule="auto"/>
-        <w:rPr>
-          <w:rFonts w:ascii="Arial" w:hAnsi="Arial"/>
-        </w:rPr>
-      </w:pPr>
-    </w:p>
-    <w:p>
-      <w:pPr>
-        <w:spacing w:line="276" w:lineRule="auto"/>
-        <w:rPr>
-          <w:rFonts w:ascii="Arial" w:hAnsi="Arial"/>
-        </w:rPr>
-      </w:pPr>
-    </w:p>
-    <w:p>
-      <w:pPr>
-        <w:spacing w:line="276" w:lineRule="auto"/>
-        <w:rPr>
-          <w:rFonts w:ascii="Arial" w:hAnsi="Arial"/>
-        </w:rPr>
-      </w:pPr>
-    </w:p>
-    <w:p>
-      <w:pPr>
-        <w:spacing w:line="276" w:lineRule="auto"/>
-        <w:rPr>
-          <w:rFonts w:ascii="Arial" w:hAnsi="Arial"/>
-        </w:rPr>
-      </w:pPr>
-    </w:p>
-    <w:p>
-      <w:pPr>
-        <w:spacing w:line="276" w:lineRule="auto"/>
-        <w:rPr>
-          <w:rFonts w:ascii="Arial" w:hAnsi="Arial"/>
-        </w:rPr>
-      </w:pPr>
-    </w:p>
-    <w:p>
-      <w:pPr>
-        <w:spacing w:line="276" w:lineRule="auto"/>
-        <w:rPr>
-          <w:rFonts w:ascii="Arial" w:hAnsi="Arial"/>
-        </w:rPr>
-      </w:pPr>
-    </w:p>
+      <w:r>
+        <w:t>1.</w:t>
+      </w:r>
+      <w:r>
+        <w:t>6</w:t>
+      </w:r>
+      <w:r>
+        <w:t xml:space="preserve"> Flow chart:</w:t>
+      </w:r>
+      <w:bookmarkEnd w:id="6"/>
+    </w:p>
+    <w:p>
+      <w:pPr>
+        <w:spacing w:line="276" w:lineRule="auto"/>
+        <w:rPr>
+          <w:rFonts w:ascii="Arial" w:hAnsi="Arial"/>
+        </w:rPr>
+      </w:pPr>
+    </w:p>
+    <w:p>
+      <w:pPr>
+        <w:spacing w:line="276" w:lineRule="auto"/>
+        <w:rPr>
+          <w:rFonts w:ascii="Arial" w:hAnsi="Arial"/>
+        </w:rPr>
+      </w:pPr>
+    </w:p>
+    <w:p>
+      <w:pPr>
+        <w:spacing w:line="276" w:lineRule="auto"/>
+        <w:rPr>
+          <w:rFonts w:ascii="Arial" w:hAnsi="Arial"/>
+        </w:rPr>
+      </w:pPr>
+    </w:p>
+    <w:p>
+      <w:pPr>
+        <w:spacing w:line="276" w:lineRule="auto"/>
+        <w:rPr>
+          <w:rFonts w:ascii="Arial" w:hAnsi="Arial"/>
+        </w:rPr>
+      </w:pPr>
+    </w:p>
+    <w:p>
+      <w:pPr>
+        <w:spacing w:line="276" w:lineRule="auto"/>
+        <w:rPr>
+          <w:rFonts w:ascii="Arial" w:hAnsi="Arial"/>
+        </w:rPr>
+      </w:pPr>
+    </w:p>
+    <w:p>
+      <w:pPr>
+        <w:spacing w:line="276" w:lineRule="auto"/>
+        <w:rPr>
+          <w:rFonts w:ascii="Arial" w:hAnsi="Arial"/>
+        </w:rPr>
+      </w:pPr>
+    </w:p>
+    <w:p>
+      <w:pPr>
+        <w:spacing w:line="276" w:lineRule="auto"/>
+        <w:rPr>
+          <w:rFonts w:ascii="Arial" w:hAnsi="Arial"/>
+        </w:rPr>
+      </w:pPr>
+    </w:p>
+    <w:p>
+      <w:pPr>
+        <w:spacing w:line="276" w:lineRule="auto"/>
+        <w:rPr>
+          <w:rFonts w:ascii="Arial" w:hAnsi="Arial"/>
+        </w:rPr>
+      </w:pPr>
+    </w:p>
+    <w:p>
+      <w:pPr>
+        <w:spacing w:line="276" w:lineRule="auto"/>
+        <w:rPr>
+          <w:rFonts w:ascii="Arial" w:hAnsi="Arial"/>
+        </w:rPr>
+      </w:pPr>
+    </w:p>
+    <w:p>
+      <w:pPr>
+        <w:spacing w:line="276" w:lineRule="auto"/>
+        <w:rPr>
+          <w:rFonts w:ascii="Arial" w:hAnsi="Arial"/>
+        </w:rPr>
+      </w:pPr>
+    </w:p>
+    <w:p>
+      <w:pPr>
+        <w:spacing w:line="276" w:lineRule="auto"/>
+        <w:rPr>
+          <w:rFonts w:ascii="Arial" w:hAnsi="Arial"/>
+        </w:rPr>
+      </w:pPr>
+    </w:p>
+    <w:p>
+      <w:pPr>
+        <w:spacing w:line="276" w:lineRule="auto"/>
+        <w:rPr>
+          <w:rFonts w:ascii="Arial" w:hAnsi="Arial"/>
+        </w:rPr>
+      </w:pPr>
+    </w:p>
+    <w:p>
+      <w:pPr>
+        <w:spacing w:line="276" w:lineRule="auto"/>
+        <w:rPr>
+          <w:rFonts w:ascii="Arial" w:hAnsi="Arial"/>
+        </w:rPr>
+      </w:pPr>
+    </w:p>
+    <w:p>
+      <w:pPr>
+        <w:spacing w:line="276" w:lineRule="auto"/>
+        <w:rPr>
+          <w:rFonts w:ascii="Arial" w:hAnsi="Arial"/>
+        </w:rPr>
+      </w:pPr>
+    </w:p>
+    <w:p>
+      <w:pPr>
+        <w:spacing w:line="276" w:lineRule="auto"/>
+        <w:rPr>
+          <w:rFonts w:ascii="Arial" w:hAnsi="Arial"/>
+        </w:rPr>
+      </w:pPr>
+    </w:p>
+    <w:p>
+      <w:pPr>
+        <w:spacing w:line="276" w:lineRule="auto"/>
+        <w:rPr>
+          <w:rFonts w:ascii="Arial" w:hAnsi="Arial"/>
+        </w:rPr>
+      </w:pPr>
+    </w:p>
+    <w:p>
+      <w:pPr>
+        <w:spacing w:line="276" w:lineRule="auto"/>
+        <w:rPr>
+          <w:rFonts w:ascii="Arial" w:hAnsi="Arial"/>
+        </w:rPr>
+      </w:pPr>
+    </w:p>
+    <w:p>
+      <w:pPr>
+        <w:spacing w:line="276" w:lineRule="auto"/>
+        <w:rPr>
+          <w:rFonts w:ascii="Arial" w:hAnsi="Arial"/>
+        </w:rPr>
+      </w:pPr>
+    </w:p>
+    <w:p>
+      <w:pPr>
+        <w:spacing w:line="276" w:lineRule="auto"/>
+        <w:rPr>
+          <w:rFonts w:ascii="Arial" w:hAnsi="Arial"/>
+        </w:rPr>
+      </w:pPr>
+    </w:p>
+    <w:p>
+      <w:pPr>
+        <w:spacing w:line="276" w:lineRule="auto"/>
+        <w:rPr>
+          <w:rFonts w:ascii="Arial" w:hAnsi="Arial"/>
+        </w:rPr>
+      </w:pPr>
+    </w:p>
+    <w:p>
+      <w:pPr>
+        <w:spacing w:line="276" w:lineRule="auto"/>
+        <w:rPr>
+          <w:rFonts w:ascii="Arial" w:hAnsi="Arial"/>
+        </w:rPr>
+      </w:pPr>
+    </w:p>
+    <w:p>
+      <w:pPr>
+        <w:spacing w:line="276" w:lineRule="auto"/>
+        <w:rPr>
+          <w:rFonts w:ascii="Arial" w:hAnsi="Arial"/>
+        </w:rPr>
+      </w:pPr>
+    </w:p>
+    <w:p>
+      <w:pPr>
+        <w:spacing w:line="276" w:lineRule="auto"/>
+        <w:rPr>
+          <w:rFonts w:ascii="Arial" w:hAnsi="Arial"/>
+        </w:rPr>
+      </w:pPr>
+    </w:p>
+    <w:p>
+      <w:pPr>
+        <w:spacing w:line="276" w:lineRule="auto"/>
+        <w:rPr>
+          <w:rFonts w:ascii="Arial" w:hAnsi="Arial"/>
+        </w:rPr>
+      </w:pPr>
+    </w:p>
+    <w:p>
+      <w:pPr>
+        <w:spacing w:line="276" w:lineRule="auto"/>
+        <w:rPr>
+          <w:rFonts w:ascii="Arial" w:hAnsi="Arial"/>
+        </w:rPr>
+      </w:pPr>
+    </w:p>
+    <w:p>
+      <w:pPr>
+        <w:spacing w:line="276" w:lineRule="auto"/>
+        <w:rPr>
+          <w:rFonts w:ascii="Arial" w:hAnsi="Arial"/>
+        </w:rPr>
+      </w:pPr>
+    </w:p>
+    <w:p>
+      <w:pPr>
+        <w:spacing w:line="276" w:lineRule="auto"/>
+        <w:rPr>
+          <w:rFonts w:ascii="Arial" w:hAnsi="Arial"/>
+        </w:rPr>
+      </w:pPr>
+    </w:p>
+    <w:p>
+      <w:pPr>
+        <w:spacing w:line="276" w:lineRule="auto"/>
+        <w:rPr>
+          <w:rFonts w:ascii="Arial" w:hAnsi="Arial"/>
+        </w:rPr>
+      </w:pPr>
+    </w:p>
+    <w:p>
+      <w:pPr>
+        <w:spacing w:line="276" w:lineRule="auto"/>
+        <w:rPr>
+          <w:rFonts w:ascii="Arial" w:hAnsi="Arial"/>
+        </w:rPr>
+      </w:pPr>
+    </w:p>
+    <w:p>
+      <w:pPr>
+        <w:spacing w:line="276" w:lineRule="auto"/>
+        <w:rPr>
+          <w:rFonts w:ascii="Arial" w:hAnsi="Arial"/>
+        </w:rPr>
+      </w:pPr>
+    </w:p>
+    <w:p>
+      <w:pPr>
+        <w:spacing w:line="276" w:lineRule="auto"/>
+        <w:rPr>
+          <w:rFonts w:ascii="Arial" w:hAnsi="Arial"/>
+        </w:rPr>
+      </w:pPr>
+    </w:p>
+    <w:p>
+      <w:pPr>
+        <w:spacing w:line="276" w:lineRule="auto"/>
+        <w:rPr>
+          <w:rFonts w:ascii="Arial" w:hAnsi="Arial"/>
+        </w:rPr>
+      </w:pPr>
+    </w:p>
+    <w:p>
+      <w:pPr>
+        <w:spacing w:line="276" w:lineRule="auto"/>
+        <w:rPr>
+          <w:rFonts w:ascii="Arial" w:hAnsi="Arial"/>
+        </w:rPr>
+      </w:pPr>
+    </w:p>
+    <w:p/>
     <w:p>
       <w:pPr>
         <w:pStyle w:val="Heading1"/>
@@ -2506,24 +2250,19 @@
           <w:szCs w:val="48"/>
         </w:rPr>
       </w:pPr>
-      <w:bookmarkStart w:id="8" w:name="_Toc27596007"/>
-      <w:r>
-        <w:rPr>
-          <w:b/>
-          <w:bCs/>
+      <w:r>
+        <w:rPr>
           <w:noProof/>
-          <w:sz w:val="48"/>
-          <w:szCs w:val="48"/>
         </w:rPr>
         <w:lastRenderedPageBreak/>
         <w:drawing>
-          <wp:anchor distT="0" distB="0" distL="114300" distR="114300" simplePos="0" relativeHeight="251659264" behindDoc="0" locked="0" layoutInCell="1" allowOverlap="1" wp14:anchorId="0F94726B" wp14:editId="094EE948">
+          <wp:anchor distT="0" distB="0" distL="114300" distR="114300" simplePos="0" relativeHeight="251659264" behindDoc="0" locked="0" layoutInCell="1" allowOverlap="1" wp14:anchorId="0F94726B" wp14:editId="7AD1E2CF">
             <wp:simplePos x="0" y="0"/>
             <wp:positionH relativeFrom="column">
-              <wp:posOffset>-959370</wp:posOffset>
+              <wp:posOffset>-958588</wp:posOffset>
             </wp:positionH>
             <wp:positionV relativeFrom="paragraph">
-              <wp:posOffset>-674556</wp:posOffset>
+              <wp:posOffset>-593090</wp:posOffset>
             </wp:positionV>
             <wp:extent cx="7662545" cy="9760284"/>
             <wp:effectExtent l="0" t="0" r="0" b="6350"/>
@@ -2554,7 +2293,7 @@
                   <pic:spPr>
                     <a:xfrm>
                       <a:off x="0" y="0"/>
-                      <a:ext cx="7705948" cy="9815569"/>
+                      <a:ext cx="7662545" cy="9760284"/>
                     </a:xfrm>
                     <a:prstGeom prst="rect">
                       <a:avLst/>
@@ -2572,7 +2311,6 @@
           </wp:anchor>
         </w:drawing>
       </w:r>
-      <w:bookmarkEnd w:id="8"/>
     </w:p>
     <w:p>
       <w:pPr>
@@ -2729,6 +2467,7 @@
           <w:szCs w:val="48"/>
         </w:rPr>
       </w:pPr>
+      <w:bookmarkStart w:id="7" w:name="_Toc27646478"/>
     </w:p>
     <w:p>
       <w:pPr>
@@ -2741,7 +2480,6 @@
           <w:szCs w:val="48"/>
         </w:rPr>
       </w:pPr>
-      <w:bookmarkStart w:id="9" w:name="_Toc27596008"/>
       <w:r>
         <w:rPr>
           <w:b/>
@@ -2770,32 +2508,33 @@
         </w:rPr>
         <w:t>:</w:t>
       </w:r>
-      <w:bookmarkEnd w:id="9"/>
-    </w:p>
-    <w:p>
-      <w:pPr>
-        <w:pStyle w:val="Heading3"/>
-      </w:pPr>
+      <w:bookmarkEnd w:id="7"/>
+    </w:p>
+    <w:p>
       <w:r>
         <w:tab/>
       </w:r>
       <w:r>
         <w:tab/>
       </w:r>
-      <w:bookmarkStart w:id="10" w:name="_Toc27596009"/>
       <w:r>
         <w:t>Result of IN = 10, M = 5 =&gt; Expected runs: 1</w:t>
       </w:r>
-      <w:bookmarkEnd w:id="10"/>
     </w:p>
     <w:p>
       <w:r>
         <w:t>Input file:</w:t>
       </w:r>
     </w:p>
-    <w:p/>
-    <w:p>
-      <w:r>
+    <w:p>
+      <w:bookmarkStart w:id="8" w:name="_GoBack"/>
+      <w:bookmarkEnd w:id="8"/>
+    </w:p>
+    <w:p>
+      <w:r>
+        <w:rPr>
+          <w:noProof/>
+        </w:rPr>
         <w:drawing>
           <wp:inline distT="0" distB="0" distL="0" distR="0" wp14:anchorId="0DB29A04" wp14:editId="17CB4CF1">
             <wp:extent cx="4279900" cy="241300"/>
@@ -2841,6 +2580,9 @@
     <w:p/>
     <w:p>
       <w:r>
+        <w:rPr>
+          <w:noProof/>
+        </w:rPr>
         <w:drawing>
           <wp:inline distT="0" distB="0" distL="0" distR="0" wp14:anchorId="58D0EB53" wp14:editId="61E0BAAC">
             <wp:extent cx="4191000" cy="2590800"/>
@@ -2881,38 +2623,29 @@
     <w:p/>
     <w:p>
       <w:r>
-        <w:t>The number of run</w:t>
-      </w:r>
-      <w:r>
-        <w:t>s</w:t>
-      </w:r>
-      <w:r>
-        <w:t xml:space="preserve"> is as expected, each run is sorted.</w:t>
-      </w:r>
-    </w:p>
-    <w:p/>
-    <w:p/>
-    <w:p/>
-    <w:p/>
-    <w:p/>
-    <w:p/>
-    <w:p/>
-    <w:p/>
-    <w:p/>
-    <w:p/>
-    <w:p/>
-    <w:p/>
-    <w:p/>
-    <w:p/>
-    <w:p/>
-    <w:p/>
-    <w:p/>
-    <w:p/>
-    <w:p/>
-    <w:p>
-      <w:pPr>
-        <w:pStyle w:val="Heading3"/>
-      </w:pPr>
+        <w:t>The number of runs is as expected, each run is sorted.</w:t>
+      </w:r>
+    </w:p>
+    <w:p/>
+    <w:p/>
+    <w:p/>
+    <w:p/>
+    <w:p/>
+    <w:p/>
+    <w:p/>
+    <w:p/>
+    <w:p/>
+    <w:p/>
+    <w:p/>
+    <w:p/>
+    <w:p/>
+    <w:p/>
+    <w:p/>
+    <w:p/>
+    <w:p/>
+    <w:p/>
+    <w:p/>
+    <w:p>
       <w:r>
         <w:lastRenderedPageBreak/>
         <w:tab/>
@@ -2920,11 +2653,9 @@
       <w:r>
         <w:tab/>
       </w:r>
-      <w:bookmarkStart w:id="11" w:name="_Toc27596010"/>
       <w:r>
         <w:t>Result of IN = 20, M = 5 =&gt; Expected runs: 2</w:t>
       </w:r>
-      <w:bookmarkEnd w:id="11"/>
     </w:p>
     <w:p>
       <w:r>
@@ -2934,6 +2665,9 @@
     <w:p/>
     <w:p>
       <w:r>
+        <w:rPr>
+          <w:noProof/>
+        </w:rPr>
         <w:drawing>
           <wp:inline distT="0" distB="0" distL="0" distR="0" wp14:anchorId="09F0C67A" wp14:editId="74FADE7B">
             <wp:extent cx="4318000" cy="317500"/>
@@ -2980,6 +2714,9 @@
     <w:p/>
     <w:p>
       <w:r>
+        <w:rPr>
+          <w:noProof/>
+        </w:rPr>
         <w:drawing>
           <wp:inline distT="0" distB="0" distL="0" distR="0" wp14:anchorId="09D7BC2C" wp14:editId="345A9EE1">
             <wp:extent cx="4203700" cy="5067300"/>
@@ -3031,31 +2768,10 @@
     <w:p/>
     <w:p/>
     <w:p>
-      <w:pPr>
-        <w:pStyle w:val="Heading3"/>
-        <w:ind w:left="720" w:firstLine="720"/>
-      </w:pPr>
-      <w:bookmarkStart w:id="12" w:name="_Toc27596011"/>
       <w:r>
         <w:lastRenderedPageBreak/>
-        <w:t xml:space="preserve">Result of IN = </w:t>
-      </w:r>
-      <w:r>
-        <w:t>1000</w:t>
-      </w:r>
-      <w:r>
-        <w:t xml:space="preserve">, M = </w:t>
-      </w:r>
-      <w:r>
-        <w:t>15</w:t>
-      </w:r>
-      <w:r>
-        <w:t xml:space="preserve"> =&gt; Expected runs: </w:t>
-      </w:r>
-      <w:r>
-        <w:t>33</w:t>
-      </w:r>
-      <w:bookmarkEnd w:id="12"/>
+        <w:t>Result of IN = 1000, M = 15 =&gt; Expected runs: 33</w:t>
+      </w:r>
     </w:p>
     <w:p>
       <w:r>
@@ -3166,10 +2882,7 @@
     <w:p/>
     <w:p>
       <w:r>
-        <w:t>The number of runs is as expected, each run is sorted.</w:t>
-      </w:r>
-      <w:r>
-        <w:t xml:space="preserve"> Based on these results, the algorithm has proven its sufficiency.</w:t>
+        <w:t>The number of runs is as expected, each run is sorted. Based on these results, the algorithm has proven its sufficiency.</w:t>
       </w:r>
     </w:p>
     <w:p/>
@@ -4350,7 +4063,7 @@
 </file>
 
 <file path=customXml/itemProps1.xml><?xml version="1.0" encoding="utf-8"?>
-<ds:datastoreItem xmlns:ds="http://schemas.openxmlformats.org/officeDocument/2006/customXml" ds:itemID="{9A896233-97AF-904C-B026-2A1DCE8C93B1}">
+<ds:datastoreItem xmlns:ds="http://schemas.openxmlformats.org/officeDocument/2006/customXml" ds:itemID="{A14E3FD4-F8A3-5B47-A5E1-17B9C8821242}">
   <ds:schemaRefs>
     <ds:schemaRef ds:uri="http://schemas.openxmlformats.org/officeDocument/2006/bibliography"/>
   </ds:schemaRefs>

</xml_diff>